<commit_message>
Uplaoded a new version of Buff walkthrough
Added a detail about the alterntive way to perform privesc.
</commit_message>
<xml_diff>
--- a/HTB/Windows/Easy/Buff/Buff Walkthrough.docx
+++ b/HTB/Windows/Easy/Buff/Buff Walkthrough.docx
@@ -3402,7 +3402,19 @@
         <w:rPr>
           <w:lang w:val="en-US"/>
         </w:rPr>
-        <w:t xml:space="preserve">, I can convert that python file in an exe file. To do it, I installed on my Windows 11 machine the </w:t>
+        <w:t>, I can convert that python file in an exe file.</w:t>
+      </w:r>
+      <w:r>
+        <w:rPr>
+          <w:lang w:val="en-US"/>
+        </w:rPr>
+        <w:t xml:space="preserve"> Actually, it is better to generate a python shell using msfvenom and convert it, so you can control the payload to use.</w:t>
+      </w:r>
+      <w:r>
+        <w:rPr>
+          <w:lang w:val="en-US"/>
+        </w:rPr>
+        <w:t xml:space="preserve"> To do it, I installed on my Windows 11 machine the </w:t>
       </w:r>
       <w:r>
         <w:rPr>

</xml_diff>

<commit_message>
Uplaoded a new version of Buff walthrough again
Correct the details previously added.
</commit_message>
<xml_diff>
--- a/HTB/Windows/Easy/Buff/Buff Walkthrough.docx
+++ b/HTB/Windows/Easy/Buff/Buff Walkthrough.docx
@@ -3408,7 +3408,41 @@
         <w:rPr>
           <w:lang w:val="en-US"/>
         </w:rPr>
-        <w:t xml:space="preserve"> Actually, it is better to generate a python shell using msfvenom and convert it, so you can control the payload to use.</w:t>
+        <w:t xml:space="preserve"> Actually, it is better to generate a python shell using </w:t>
+      </w:r>
+      <w:proofErr w:type="spellStart"/>
+      <w:r>
+        <w:rPr>
+          <w:lang w:val="en-US"/>
+        </w:rPr>
+        <w:t>msfvenom</w:t>
+      </w:r>
+      <w:proofErr w:type="spellEnd"/>
+      <w:r>
+        <w:rPr>
+          <w:lang w:val="en-US"/>
+        </w:rPr>
+        <w:t xml:space="preserve"> and </w:t>
+      </w:r>
+      <w:r>
+        <w:rPr>
+          <w:lang w:val="en-US"/>
+        </w:rPr>
+        <w:t xml:space="preserve">insert it in the exploit downloaded from </w:t>
+      </w:r>
+      <w:r>
+        <w:rPr>
+          <w:b/>
+          <w:bCs/>
+          <w:lang w:val="en-US"/>
+        </w:rPr>
+        <w:t>searchsploit</w:t>
+      </w:r>
+      <w:r>
+        <w:rPr>
+          <w:lang w:val="en-US"/>
+        </w:rPr>
+        <w:t>, so you can control the payload to use.</w:t>
       </w:r>
       <w:r>
         <w:rPr>

</xml_diff>